<commit_message>
Adicionado fluxo principal de execução do SAD.
</commit_message>
<xml_diff>
--- a/trunk/doc/Gerencia_Requisitos/Analise/DAS-Arquitetura.docx
+++ b/trunk/doc/Gerencia_Requisitos/Analise/DAS-Arquitetura.docx
@@ -220,11 +220,77 @@
       <w:pPr>
         <w:pStyle w:val="Ttulo2"/>
         <w:ind w:left="0"/>
+      </w:pPr>
+      <w:r>
+        <w:t>Fluxo Principal</w:t>
+      </w:r>
+    </w:p>
+    <w:p>
+      <w:pPr>
+        <w:ind w:left="0"/>
+      </w:pPr>
+      <w:r>
+        <w:rPr>
+          <w:noProof/>
+          <w:lang w:eastAsia="pt-BR"/>
+        </w:rPr>
+        <w:drawing>
+          <wp:inline distT="0" distB="0" distL="0" distR="0">
+            <wp:extent cx="5391150" cy="2847975"/>
+            <wp:effectExtent l="19050" t="0" r="0" b="0"/>
+            <wp:docPr id="5" name="Imagem 1" descr="D:\Engenharia de Software\7º Período\Integração de Aplicações\avadoc-012013\trunk\doc\Gerencia_Requisitos\Analise\Fluxograma.png"/>
+            <wp:cNvGraphicFramePr>
+              <a:graphicFrameLocks xmlns:a="http://schemas.openxmlformats.org/drawingml/2006/main" noChangeAspect="1"/>
+            </wp:cNvGraphicFramePr>
+            <a:graphic xmlns:a="http://schemas.openxmlformats.org/drawingml/2006/main">
+              <a:graphicData uri="http://schemas.openxmlformats.org/drawingml/2006/picture">
+                <pic:pic xmlns:pic="http://schemas.openxmlformats.org/drawingml/2006/picture">
+                  <pic:nvPicPr>
+                    <pic:cNvPr id="0" name="Picture 1" descr="D:\Engenharia de Software\7º Período\Integração de Aplicações\avadoc-012013\trunk\doc\Gerencia_Requisitos\Analise\Fluxograma.png"/>
+                    <pic:cNvPicPr>
+                      <a:picLocks noChangeAspect="1" noChangeArrowheads="1"/>
+                    </pic:cNvPicPr>
+                  </pic:nvPicPr>
+                  <pic:blipFill>
+                    <a:blip r:embed="rId5" cstate="print"/>
+                    <a:srcRect/>
+                    <a:stretch>
+                      <a:fillRect/>
+                    </a:stretch>
+                  </pic:blipFill>
+                  <pic:spPr bwMode="auto">
+                    <a:xfrm>
+                      <a:off x="0" y="0"/>
+                      <a:ext cx="5391150" cy="2847975"/>
+                    </a:xfrm>
+                    <a:prstGeom prst="rect">
+                      <a:avLst/>
+                    </a:prstGeom>
+                    <a:noFill/>
+                    <a:ln w="9525">
+                      <a:noFill/>
+                      <a:miter lim="800000"/>
+                      <a:headEnd/>
+                      <a:tailEnd/>
+                    </a:ln>
+                  </pic:spPr>
+                </pic:pic>
+              </a:graphicData>
+            </a:graphic>
+          </wp:inline>
+        </w:drawing>
+      </w:r>
+    </w:p>
+    <w:p>
+      <w:pPr>
+        <w:pStyle w:val="Ttulo2"/>
+        <w:ind w:left="0"/>
         <w:rPr>
           <w:u w:val="single"/>
         </w:rPr>
       </w:pPr>
       <w:r>
+        <w:lastRenderedPageBreak/>
         <w:t>Controle</w:t>
       </w:r>
     </w:p>
@@ -264,7 +330,7 @@
                     </pic:cNvPicPr>
                   </pic:nvPicPr>
                   <pic:blipFill>
-                    <a:blip r:embed="rId5" cstate="print"/>
+                    <a:blip r:embed="rId6" cstate="print"/>
                     <a:srcRect/>
                     <a:stretch>
                       <a:fillRect/>
@@ -327,7 +393,7 @@
                     </pic:cNvPicPr>
                   </pic:nvPicPr>
                   <pic:blipFill>
-                    <a:blip r:embed="rId6" cstate="print"/>
+                    <a:blip r:embed="rId7" cstate="print"/>
                     <a:srcRect/>
                     <a:stretch>
                       <a:fillRect/>
@@ -378,7 +444,7 @@
                     </pic:cNvPicPr>
                   </pic:nvPicPr>
                   <pic:blipFill>
-                    <a:blip r:embed="rId7" cstate="print"/>
+                    <a:blip r:embed="rId8" cstate="print"/>
                     <a:srcRect/>
                     <a:stretch>
                       <a:fillRect/>

</xml_diff>

<commit_message>
Adicionada arquitetura menos detalhada.
</commit_message>
<xml_diff>
--- a/trunk/doc/Gerencia_Requisitos/Analise/DAS-Arquitetura.docx
+++ b/trunk/doc/Gerencia_Requisitos/Analise/DAS-Arquitetura.docx
@@ -285,12 +285,77 @@
       <w:pPr>
         <w:pStyle w:val="Ttulo2"/>
         <w:ind w:left="0"/>
+      </w:pPr>
+      <w:r>
+        <w:lastRenderedPageBreak/>
+        <w:t>Modelagem</w:t>
+      </w:r>
+    </w:p>
+    <w:p>
+      <w:pPr>
+        <w:ind w:left="0"/>
+      </w:pPr>
+      <w:r>
+        <w:rPr>
+          <w:noProof/>
+          <w:lang w:eastAsia="pt-BR"/>
+        </w:rPr>
+        <w:drawing>
+          <wp:inline distT="0" distB="0" distL="0" distR="0">
+            <wp:extent cx="5391150" cy="4191000"/>
+            <wp:effectExtent l="19050" t="0" r="0" b="0"/>
+            <wp:docPr id="6" name="Imagem 1" descr="D:\Engenharia de Software\7º Período\Integração de Aplicações\avadoc-012013\trunk\doc\Gerencia_Requisitos\Analise\ArquiteturaGenerica.jpg"/>
+            <wp:cNvGraphicFramePr>
+              <a:graphicFrameLocks xmlns:a="http://schemas.openxmlformats.org/drawingml/2006/main" noChangeAspect="1"/>
+            </wp:cNvGraphicFramePr>
+            <a:graphic xmlns:a="http://schemas.openxmlformats.org/drawingml/2006/main">
+              <a:graphicData uri="http://schemas.openxmlformats.org/drawingml/2006/picture">
+                <pic:pic xmlns:pic="http://schemas.openxmlformats.org/drawingml/2006/picture">
+                  <pic:nvPicPr>
+                    <pic:cNvPr id="0" name="Picture 1" descr="D:\Engenharia de Software\7º Período\Integração de Aplicações\avadoc-012013\trunk\doc\Gerencia_Requisitos\Analise\ArquiteturaGenerica.jpg"/>
+                    <pic:cNvPicPr>
+                      <a:picLocks noChangeAspect="1" noChangeArrowheads="1"/>
+                    </pic:cNvPicPr>
+                  </pic:nvPicPr>
+                  <pic:blipFill>
+                    <a:blip r:embed="rId6" cstate="print"/>
+                    <a:srcRect/>
+                    <a:stretch>
+                      <a:fillRect/>
+                    </a:stretch>
+                  </pic:blipFill>
+                  <pic:spPr bwMode="auto">
+                    <a:xfrm>
+                      <a:off x="0" y="0"/>
+                      <a:ext cx="5391150" cy="4191000"/>
+                    </a:xfrm>
+                    <a:prstGeom prst="rect">
+                      <a:avLst/>
+                    </a:prstGeom>
+                    <a:noFill/>
+                    <a:ln w="9525">
+                      <a:noFill/>
+                      <a:miter lim="800000"/>
+                      <a:headEnd/>
+                      <a:tailEnd/>
+                    </a:ln>
+                  </pic:spPr>
+                </pic:pic>
+              </a:graphicData>
+            </a:graphic>
+          </wp:inline>
+        </w:drawing>
+      </w:r>
+    </w:p>
+    <w:p>
+      <w:pPr>
+        <w:pStyle w:val="Ttulo2"/>
+        <w:ind w:left="0"/>
         <w:rPr>
           <w:u w:val="single"/>
         </w:rPr>
       </w:pPr>
       <w:r>
-        <w:lastRenderedPageBreak/>
         <w:t>Controle</w:t>
       </w:r>
     </w:p>
@@ -330,7 +395,7 @@
                     </pic:cNvPicPr>
                   </pic:nvPicPr>
                   <pic:blipFill>
-                    <a:blip r:embed="rId6" cstate="print"/>
+                    <a:blip r:embed="rId7" cstate="print"/>
                     <a:srcRect/>
                     <a:stretch>
                       <a:fillRect/>
@@ -393,7 +458,7 @@
                     </pic:cNvPicPr>
                   </pic:nvPicPr>
                   <pic:blipFill>
-                    <a:blip r:embed="rId7" cstate="print"/>
+                    <a:blip r:embed="rId8" cstate="print"/>
                     <a:srcRect/>
                     <a:stretch>
                       <a:fillRect/>
@@ -444,7 +509,7 @@
                     </pic:cNvPicPr>
                   </pic:nvPicPr>
                   <pic:blipFill>
-                    <a:blip r:embed="rId8" cstate="print"/>
+                    <a:blip r:embed="rId9" cstate="print"/>
                     <a:srcRect/>
                     <a:stretch>
                       <a:fillRect/>

</xml_diff>